<commit_message>
updated all the backedn tests with the mocks for things like audit logging that was implemented
</commit_message>
<xml_diff>
--- a/Report help files/planning/D3 Plan.docx
+++ b/Report help files/planning/D3 Plan.docx
@@ -3,52 +3,18 @@
 <w:document xmlns:wpc="http://schemas.microsoft.com/office/word/2010/wordprocessingCanvas" xmlns:cx="http://schemas.microsoft.com/office/drawing/2014/chartex" xmlns:cx1="http://schemas.microsoft.com/office/drawing/2015/9/8/chartex" xmlns:cx2="http://schemas.microsoft.com/office/drawing/2015/10/21/chartex" xmlns:cx3="http://schemas.microsoft.com/office/drawing/2016/5/9/chartex" xmlns:cx4="http://schemas.microsoft.com/office/drawing/2016/5/10/chartex" xmlns:cx5="http://schemas.microsoft.com/office/drawing/2016/5/11/chartex" xmlns:cx6="http://schemas.microsoft.com/office/drawing/2016/5/12/chartex" xmlns:cx7="http://schemas.microsoft.com/office/drawing/2016/5/13/chartex" xmlns:cx8="http://schemas.microsoft.com/office/drawing/2016/5/14/chartex" xmlns:mc="http://schemas.openxmlformats.org/markup-compatibility/2006" xmlns:aink="http://schemas.microsoft.com/office/drawing/2016/ink" xmlns:am3d="http://schemas.microsoft.com/office/drawing/2017/model3d" xmlns:o="urn:schemas-microsoft-com:office:office" xmlns:oel="http://schemas.microsoft.com/office/2019/extlst" xmlns:r="http://schemas.openxmlformats.org/officeDocument/2006/relationships" xmlns:m="http://schemas.openxmlformats.org/officeDocument/2006/math" xmlns:v="urn:schemas-microsoft-com:vml" xmlns:wp14="http://schemas.microsoft.com/office/word/2010/wordprocessingDrawing" xmlns:wp="http://schemas.openxmlformats.org/drawingml/2006/wordprocessingDrawing" xmlns:w10="urn:schemas-microsoft-com:office:word" xmlns:w="http://schemas.openxmlformats.org/wordprocessingml/2006/main" xmlns:w14="http://schemas.microsoft.com/office/word/2010/wordml" xmlns:w15="http://schemas.microsoft.com/office/word/2012/wordml" xmlns:w16cex="http://schemas.microsoft.com/office/word/2018/wordml/cex" xmlns:w16cid="http://schemas.microsoft.com/office/word/2016/wordml/cid" xmlns:w16="http://schemas.microsoft.com/office/word/2018/wordml" xmlns:w16du="http://schemas.microsoft.com/office/word/2023/wordml/word16du" xmlns:w16sdtdh="http://schemas.microsoft.com/office/word/2020/wordml/sdtdatahash" xmlns:w16sdtfl="http://schemas.microsoft.com/office/word/2024/wordml/sdtformatlock" xmlns:w16se="http://schemas.microsoft.com/office/word/2015/wordml/symex" xmlns:wpg="http://schemas.microsoft.com/office/word/2010/wordprocessingGroup" xmlns:wpi="http://schemas.microsoft.com/office/word/2010/wordprocessingInk" xmlns:wne="http://schemas.microsoft.com/office/word/2006/wordml" xmlns:wps="http://schemas.microsoft.com/office/word/2010/wordprocessingShape" mc:Ignorable="w14 w15 w16se w16cid w16 w16cex w16sdtdh w16sdtfl w16du wp14">
   <w:body>
     <w:p>
-      <w:pPr>
-        <w:rPr>
-          <w:lang w:val="en-US"/>
-        </w:rPr>
-      </w:pPr>
-      <w:r>
-        <w:rPr>
-          <w:lang w:val="en-US"/>
-        </w:rPr>
+      <w:r>
         <w:t>D3 Plan</w:t>
       </w:r>
     </w:p>
-    <w:p>
-      <w:pPr>
-        <w:rPr>
-          <w:lang w:val="en-US"/>
-        </w:rPr>
-      </w:pPr>
-    </w:p>
-    <w:p>
-      <w:pPr>
-        <w:rPr>
-          <w:b/>
-          <w:bCs/>
-        </w:rPr>
-      </w:pPr>
-      <w:r>
-        <w:rPr>
-          <w:b/>
-          <w:bCs/>
-        </w:rPr>
+    <w:p/>
+    <w:p>
+      <w:r>
         <w:t>Deliverable 3 Plan (3000 words total)</w:t>
       </w:r>
     </w:p>
     <w:p>
-      <w:pPr>
-        <w:rPr>
-          <w:b/>
-          <w:bCs/>
-        </w:rPr>
-      </w:pPr>
-      <w:r>
-        <w:rPr>
-          <w:b/>
-          <w:bCs/>
-        </w:rPr>
+      <w:r>
         <w:t>Word split (keep it tight)</w:t>
       </w:r>
     </w:p>
@@ -60,14 +26,7 @@
         </w:numPr>
       </w:pPr>
       <w:r>
-        <w:rPr>
-          <w:b/>
-          <w:bCs/>
-        </w:rPr>
-        <w:t>4. Design:</w:t>
-      </w:r>
-      <w:r>
-        <w:t xml:space="preserve"> ~1000 words</w:t>
+        <w:t>4. Design: ~1000 words</w:t>
       </w:r>
     </w:p>
     <w:p>
@@ -78,14 +37,7 @@
         </w:numPr>
       </w:pPr>
       <w:r>
-        <w:rPr>
-          <w:b/>
-          <w:bCs/>
-        </w:rPr>
-        <w:t>5. Implementation + Testing:</w:t>
-      </w:r>
-      <w:r>
-        <w:t xml:space="preserve"> ~2000 words</w:t>
+        <w:t>5. Implementation + Testing: ~2000 words</w:t>
       </w:r>
       <w:r>
         <w:br/>
@@ -103,53 +55,23 @@
     <w:p>
       <w:r>
         <w:pict w14:anchorId="66240C16">
-          <v:rect id="_x0000_i1043" style="width:0;height:1.5pt" o:hralign="center" o:hrstd="t" o:hr="t" fillcolor="#a0a0a0" stroked="f"/>
+          <v:rect id="_x0000_i1436" style="width:0;height:1.5pt" o:hralign="center" o:hrstd="t" o:hr="t" fillcolor="#a0a0a0" stroked="f"/>
         </w:pict>
       </w:r>
     </w:p>
     <w:p>
-      <w:pPr>
-        <w:rPr>
-          <w:b/>
-          <w:bCs/>
-        </w:rPr>
-      </w:pPr>
-      <w:r>
-        <w:rPr>
-          <w:b/>
-          <w:bCs/>
-        </w:rPr>
+      <w:r>
         <w:t>4. Design (≈1000)</w:t>
       </w:r>
     </w:p>
     <w:p>
-      <w:pPr>
-        <w:rPr>
-          <w:b/>
-          <w:bCs/>
-        </w:rPr>
-      </w:pPr>
-      <w:r>
-        <w:rPr>
-          <w:b/>
-          <w:bCs/>
-        </w:rPr>
+      <w:r>
         <w:t>4.1 Requirements analysis and specification (≈250)</w:t>
       </w:r>
     </w:p>
     <w:p>
       <w:r>
-        <w:t xml:space="preserve">Purpose: show you translated the D2 aims into </w:t>
-      </w:r>
-      <w:r>
-        <w:rPr>
-          <w:i/>
-          <w:iCs/>
-        </w:rPr>
-        <w:t>testable</w:t>
-      </w:r>
-      <w:r>
-        <w:t xml:space="preserve"> requirements and scoped MVP.</w:t>
+        <w:t>Purpose: show you translated the D2 aims into testable requirements and scoped MVP.</w:t>
       </w:r>
     </w:p>
     <w:p>
@@ -165,17 +87,7 @@
         </w:numPr>
       </w:pPr>
       <w:r>
-        <w:t xml:space="preserve">8–12 </w:t>
-      </w:r>
-      <w:r>
-        <w:rPr>
-          <w:b/>
-          <w:bCs/>
-        </w:rPr>
-        <w:t>functional requirements</w:t>
-      </w:r>
-      <w:r>
-        <w:t xml:space="preserve"> (FR) max, written clearly and testable (e.g., “Admin can create class and assign teacher”, “Teacher can take attendance for a class session”, “Guardian access restricted to permitted views”).</w:t>
+        <w:t>8–12 functional requirements (FR) max, written clearly and testable (e.g., “Admin can create class and assign teacher”, “Teacher can take attendance for a class session”, “Guardian access restricted to permitted views”).</w:t>
       </w:r>
     </w:p>
     <w:p>
@@ -186,17 +98,7 @@
         </w:numPr>
       </w:pPr>
       <w:r>
-        <w:t xml:space="preserve">6–10 </w:t>
-      </w:r>
-      <w:r>
-        <w:rPr>
-          <w:b/>
-          <w:bCs/>
-        </w:rPr>
-        <w:t>non-functional requirements</w:t>
-      </w:r>
-      <w:r>
-        <w:t xml:space="preserve"> (NFR) focused on:</w:t>
+        <w:t>6–10 non-functional requirements (NFR) focused on:</w:t>
       </w:r>
     </w:p>
     <w:p>
@@ -255,25 +157,11 @@
       </w:r>
       <w:proofErr w:type="gramStart"/>
       <w:r>
-        <w:t xml:space="preserve">tiny </w:t>
-      </w:r>
-      <w:r>
-        <w:rPr>
-          <w:b/>
-          <w:bCs/>
-        </w:rPr>
-        <w:t>requirements</w:t>
+        <w:t>tiny requirements</w:t>
       </w:r>
       <w:proofErr w:type="gramEnd"/>
       <w:r>
-        <w:rPr>
-          <w:b/>
-          <w:bCs/>
-        </w:rPr>
-        <w:t xml:space="preserve"> → evidence mapping</w:t>
-      </w:r>
-      <w:r>
-        <w:t xml:space="preserve"> table (just 6–10 rows) pointing to:</w:t>
+        <w:t xml:space="preserve"> → evidence mapping table (just 6–10 rows) pointing to:</w:t>
       </w:r>
     </w:p>
     <w:p>
@@ -289,10 +177,6 @@
     </w:p>
     <w:p>
       <w:r>
-        <w:rPr>
-          <w:b/>
-          <w:bCs/>
-        </w:rPr>
         <w:t>Reference placement:</w:t>
       </w:r>
     </w:p>
@@ -319,17 +203,7 @@
       </w:r>
     </w:p>
     <w:p>
-      <w:pPr>
-        <w:rPr>
-          <w:b/>
-          <w:bCs/>
-        </w:rPr>
-      </w:pPr>
-      <w:r>
-        <w:rPr>
-          <w:b/>
-          <w:bCs/>
-        </w:rPr>
+      <w:r>
         <w:t>4.2 System and architecture design (≈250)</w:t>
       </w:r>
     </w:p>
@@ -412,10 +286,6 @@
     </w:p>
     <w:p>
       <w:r>
-        <w:rPr>
-          <w:b/>
-          <w:bCs/>
-        </w:rPr>
         <w:t>Reference placement:</w:t>
       </w:r>
     </w:p>
@@ -431,33 +301,13 @@
       </w:r>
     </w:p>
     <w:p>
-      <w:pPr>
-        <w:rPr>
-          <w:b/>
-          <w:bCs/>
-        </w:rPr>
-      </w:pPr>
-      <w:r>
-        <w:rPr>
-          <w:b/>
-          <w:bCs/>
-        </w:rPr>
+      <w:r>
         <w:t>4.3 Data + domain design (UML + ERD alignment) (≈300)</w:t>
       </w:r>
     </w:p>
     <w:p>
       <w:r>
-        <w:t xml:space="preserve">Purpose: your class diagram is a </w:t>
-      </w:r>
-      <w:r>
-        <w:rPr>
-          <w:i/>
-          <w:iCs/>
-        </w:rPr>
-        <w:t>big mark sponge</w:t>
-      </w:r>
-      <w:r>
-        <w:t xml:space="preserve"> if explained properly.</w:t>
+        <w:t>Purpose: your class diagram is a big mark sponge if explained properly.</w:t>
       </w:r>
     </w:p>
     <w:p>
@@ -484,8 +334,37 @@
         </w:numPr>
       </w:pPr>
       <w:r>
-        <w:t>Entities: Student, Guardian, User, Role, Class, Enrolment, AttendanceSession, AttendanceRecord, AuditLog, AcademicYear</w:t>
-      </w:r>
+        <w:t xml:space="preserve">Entities: Student, Guardian, User, Role, Class, Enrolment, </w:t>
+      </w:r>
+      <w:proofErr w:type="spellStart"/>
+      <w:r>
+        <w:t>AttendanceSession</w:t>
+      </w:r>
+      <w:proofErr w:type="spellEnd"/>
+      <w:r>
+        <w:t xml:space="preserve">, </w:t>
+      </w:r>
+      <w:proofErr w:type="spellStart"/>
+      <w:r>
+        <w:t>AttendanceRecord</w:t>
+      </w:r>
+      <w:proofErr w:type="spellEnd"/>
+      <w:r>
+        <w:t xml:space="preserve">, </w:t>
+      </w:r>
+      <w:proofErr w:type="spellStart"/>
+      <w:r>
+        <w:t>AuditLog</w:t>
+      </w:r>
+      <w:proofErr w:type="spellEnd"/>
+      <w:r>
+        <w:t xml:space="preserve">, </w:t>
+      </w:r>
+      <w:proofErr w:type="spellStart"/>
+      <w:r>
+        <w:t>AcademicYear</w:t>
+      </w:r>
+      <w:proofErr w:type="spellEnd"/>
     </w:p>
     <w:p>
       <w:pPr>
@@ -511,7 +390,15 @@
       </w:r>
       <w:proofErr w:type="gramEnd"/>
       <w:r>
-        <w:t xml:space="preserve"> student_guardians; 1:M classes-&gt;sessions, etc.)</w:t>
+        <w:t xml:space="preserve"> </w:t>
+      </w:r>
+      <w:proofErr w:type="spellStart"/>
+      <w:r>
+        <w:t>student_guardians</w:t>
+      </w:r>
+      <w:proofErr w:type="spellEnd"/>
+      <w:r>
+        <w:t>; 1:M classes-&gt;sessions, etc.)</w:t>
       </w:r>
     </w:p>
     <w:p>
@@ -544,7 +431,15 @@
         </w:numPr>
       </w:pPr>
       <w:r>
-        <w:t>composite key use (StudentGuardianId)</w:t>
+        <w:t>composite key use (</w:t>
+      </w:r>
+      <w:proofErr w:type="spellStart"/>
+      <w:r>
+        <w:t>StudentGuardianId</w:t>
+      </w:r>
+      <w:proofErr w:type="spellEnd"/>
+      <w:r>
+        <w:t>)</w:t>
       </w:r>
     </w:p>
     <w:p>
@@ -560,10 +455,6 @@
     </w:p>
     <w:p>
       <w:r>
-        <w:rPr>
-          <w:b/>
-          <w:bCs/>
-        </w:rPr>
         <w:t>Reference placement:</w:t>
       </w:r>
     </w:p>
@@ -579,17 +470,7 @@
       </w:r>
     </w:p>
     <w:p>
-      <w:pPr>
-        <w:rPr>
-          <w:b/>
-          <w:bCs/>
-        </w:rPr>
-      </w:pPr>
-      <w:r>
-        <w:rPr>
-          <w:b/>
-          <w:bCs/>
-        </w:rPr>
+      <w:r>
         <w:t>4.4 UI/navigation design (≈200)</w:t>
       </w:r>
     </w:p>
@@ -611,7 +492,23 @@
         </w:numPr>
       </w:pPr>
       <w:r>
-        <w:t>Route layout pattern: AuthLayout/AppLayout/RequireAuth, lazy pages.</w:t>
+        <w:t xml:space="preserve">Route layout pattern: </w:t>
+      </w:r>
+      <w:proofErr w:type="spellStart"/>
+      <w:r>
+        <w:t>AuthLayout</w:t>
+      </w:r>
+      <w:proofErr w:type="spellEnd"/>
+      <w:r>
+        <w:t>/</w:t>
+      </w:r>
+      <w:proofErr w:type="spellStart"/>
+      <w:r>
+        <w:t>AppLayout</w:t>
+      </w:r>
+      <w:proofErr w:type="spellEnd"/>
+      <w:r>
+        <w:t>/RequireAuth, lazy pages.</w:t>
       </w:r>
     </w:p>
     <w:p>
@@ -638,10 +535,6 @@
     </w:p>
     <w:p>
       <w:r>
-        <w:rPr>
-          <w:b/>
-          <w:bCs/>
-        </w:rPr>
         <w:t>Reference placement:</w:t>
       </w:r>
     </w:p>
@@ -658,10 +551,6 @@
     </w:p>
     <w:p>
       <w:r>
-        <w:rPr>
-          <w:b/>
-          <w:bCs/>
-        </w:rPr>
         <w:t>Appendix pointers for Design</w:t>
       </w:r>
     </w:p>
@@ -702,37 +591,17 @@
     <w:p>
       <w:r>
         <w:pict w14:anchorId="0FF093BE">
-          <v:rect id="_x0000_i1044" style="width:0;height:1.5pt" o:hralign="center" o:hrstd="t" o:hr="t" fillcolor="#a0a0a0" stroked="f"/>
+          <v:rect id="_x0000_i1437" style="width:0;height:1.5pt" o:hralign="center" o:hrstd="t" o:hr="t" fillcolor="#a0a0a0" stroked="f"/>
         </w:pict>
       </w:r>
     </w:p>
     <w:p>
-      <w:pPr>
-        <w:rPr>
-          <w:b/>
-          <w:bCs/>
-        </w:rPr>
-      </w:pPr>
-      <w:r>
-        <w:rPr>
-          <w:b/>
-          <w:bCs/>
-        </w:rPr>
+      <w:r>
         <w:t>5. Implementation (≈2000)</w:t>
       </w:r>
     </w:p>
     <w:p>
-      <w:pPr>
-        <w:rPr>
-          <w:b/>
-          <w:bCs/>
-        </w:rPr>
-      </w:pPr>
-      <w:r>
-        <w:rPr>
-          <w:b/>
-          <w:bCs/>
-        </w:rPr>
+      <w:r>
         <w:t>5.1 Implementation overview and structure (≈250)</w:t>
       </w:r>
     </w:p>
@@ -754,17 +623,15 @@
         </w:numPr>
       </w:pPr>
       <w:r>
-        <w:t xml:space="preserve">Feature-first modules under uk.ac.uclan.sis.sis_backend (list only the </w:t>
-      </w:r>
-      <w:r>
-        <w:rPr>
-          <w:i/>
-          <w:iCs/>
-        </w:rPr>
-        <w:t>major</w:t>
-      </w:r>
-      <w:r>
-        <w:t xml:space="preserve"> ones).</w:t>
+        <w:t xml:space="preserve">Feature-first modules under </w:t>
+      </w:r>
+      <w:proofErr w:type="spellStart"/>
+      <w:r>
+        <w:t>uk.ac.uclan.sis.sis_backend</w:t>
+      </w:r>
+      <w:proofErr w:type="spellEnd"/>
+      <w:r>
+        <w:t xml:space="preserve"> (list only the major ones).</w:t>
       </w:r>
     </w:p>
     <w:p>
@@ -775,7 +642,15 @@
         </w:numPr>
       </w:pPr>
       <w:r>
-        <w:t>Layering inside each feature: controller/service/repository/dto/entity.</w:t>
+        <w:t>Layering inside each feature: controller/service/repository/</w:t>
+      </w:r>
+      <w:proofErr w:type="spellStart"/>
+      <w:r>
+        <w:t>dto</w:t>
+      </w:r>
+      <w:proofErr w:type="spellEnd"/>
+      <w:r>
+        <w:t>/entity.</w:t>
       </w:r>
     </w:p>
     <w:p>
@@ -795,17 +670,7 @@
       </w:r>
     </w:p>
     <w:p>
-      <w:pPr>
-        <w:rPr>
-          <w:b/>
-          <w:bCs/>
-        </w:rPr>
-      </w:pPr>
-      <w:r>
-        <w:rPr>
-          <w:b/>
-          <w:bCs/>
-        </w:rPr>
+      <w:r>
         <w:t>5.2 Authentication and authorisation (≈450)</w:t>
       </w:r>
     </w:p>
@@ -827,7 +692,23 @@
         </w:numPr>
       </w:pPr>
       <w:r>
-        <w:t>Flow: login → token issued → JwtAuthFilter validates → SecurityContext → /me.</w:t>
+        <w:t xml:space="preserve">Flow: login → token issued → </w:t>
+      </w:r>
+      <w:proofErr w:type="spellStart"/>
+      <w:r>
+        <w:t>JwtAuthFilter</w:t>
+      </w:r>
+      <w:proofErr w:type="spellEnd"/>
+      <w:r>
+        <w:t xml:space="preserve"> validates → </w:t>
+      </w:r>
+      <w:proofErr w:type="spellStart"/>
+      <w:r>
+        <w:t>SecurityContext</w:t>
+      </w:r>
+      <w:proofErr w:type="spellEnd"/>
+      <w:r>
+        <w:t xml:space="preserve"> → /me.</w:t>
       </w:r>
     </w:p>
     <w:p>
@@ -849,7 +730,15 @@
         </w:numPr>
       </w:pPr>
       <w:r>
-        <w:t>Permission model: role → bitmask → backend enforcement via AuthorizationService + frontend gating.</w:t>
+        <w:t xml:space="preserve">Permission model: role → bitmask → backend enforcement via </w:t>
+      </w:r>
+      <w:proofErr w:type="spellStart"/>
+      <w:r>
+        <w:t>AuthorizationService</w:t>
+      </w:r>
+      <w:proofErr w:type="spellEnd"/>
+      <w:r>
+        <w:t xml:space="preserve"> + frontend gating.</w:t>
       </w:r>
     </w:p>
     <w:p>
@@ -876,7 +765,15 @@
         </w:numPr>
       </w:pPr>
       <w:r>
-        <w:t>authorize(requiredPerm) checks</w:t>
+        <w:t>authorize(</w:t>
+      </w:r>
+      <w:proofErr w:type="spellStart"/>
+      <w:r>
+        <w:t>requiredPerm</w:t>
+      </w:r>
+      <w:proofErr w:type="spellEnd"/>
+      <w:r>
+        <w:t>) checks</w:t>
       </w:r>
     </w:p>
     <w:p>
@@ -886,16 +783,17 @@
           <w:numId w:val="13"/>
         </w:numPr>
       </w:pPr>
-      <w:r>
-        <w:t>JwtAuthFilter high-level flow</w:t>
-      </w:r>
-    </w:p>
-    <w:p>
-      <w:r>
-        <w:rPr>
-          <w:b/>
-          <w:bCs/>
-        </w:rPr>
+      <w:proofErr w:type="spellStart"/>
+      <w:r>
+        <w:t>JwtAuthFilter</w:t>
+      </w:r>
+      <w:proofErr w:type="spellEnd"/>
+      <w:r>
+        <w:t xml:space="preserve"> high-level flow</w:t>
+      </w:r>
+    </w:p>
+    <w:p>
+      <w:r>
         <w:t>Reference placement:</w:t>
       </w:r>
     </w:p>
@@ -912,10 +810,6 @@
     </w:p>
     <w:p>
       <w:r>
-        <w:rPr>
-          <w:b/>
-          <w:bCs/>
-        </w:rPr>
         <w:t>Appendix pointers</w:t>
       </w:r>
     </w:p>
@@ -942,17 +836,7 @@
       </w:r>
     </w:p>
     <w:p>
-      <w:pPr>
-        <w:rPr>
-          <w:b/>
-          <w:bCs/>
-        </w:rPr>
-      </w:pPr>
-      <w:r>
-        <w:rPr>
-          <w:b/>
-          <w:bCs/>
-        </w:rPr>
+      <w:r>
         <w:t>5.3 Data persistence and ORM (JPA/Hibernate + Flyway) (≈350)</w:t>
       </w:r>
     </w:p>
@@ -994,17 +878,7 @@
       </w:r>
       <w:proofErr w:type="gramEnd"/>
       <w:r>
-        <w:t xml:space="preserve"> the </w:t>
-      </w:r>
-      <w:r>
-        <w:rPr>
-          <w:i/>
-          <w:iCs/>
-        </w:rPr>
-        <w:t>controls</w:t>
-      </w:r>
-      <w:r>
-        <w:t xml:space="preserve"> you used:</w:t>
+        <w:t xml:space="preserve"> the controls you used:</w:t>
       </w:r>
     </w:p>
     <w:p>
@@ -1025,8 +899,13 @@
           <w:numId w:val="16"/>
         </w:numPr>
       </w:pPr>
-      <w:r>
-        <w:t>ddl-auto=validate prevents accidental schema changes</w:t>
+      <w:proofErr w:type="spellStart"/>
+      <w:r>
+        <w:t>ddl</w:t>
+      </w:r>
+      <w:proofErr w:type="spellEnd"/>
+      <w:r>
+        <w:t>-auto=validate prevents accidental schema changes</w:t>
       </w:r>
     </w:p>
     <w:p>
@@ -1037,7 +916,15 @@
         </w:numPr>
       </w:pPr>
       <w:r>
-        <w:t>Mention composite key mapping (StudentGuardianId) and why it exists.</w:t>
+        <w:t>Mention composite key mapping (</w:t>
+      </w:r>
+      <w:proofErr w:type="spellStart"/>
+      <w:r>
+        <w:t>StudentGuardianId</w:t>
+      </w:r>
+      <w:proofErr w:type="spellEnd"/>
+      <w:r>
+        <w:t>) and why it exists.</w:t>
       </w:r>
     </w:p>
     <w:p>
@@ -1053,10 +940,6 @@
     </w:p>
     <w:p>
       <w:r>
-        <w:rPr>
-          <w:b/>
-          <w:bCs/>
-        </w:rPr>
         <w:t>Reference placement:</w:t>
       </w:r>
     </w:p>
@@ -1072,47 +955,17 @@
       </w:r>
     </w:p>
     <w:p>
-      <w:pPr>
-        <w:rPr>
-          <w:b/>
-          <w:bCs/>
-        </w:rPr>
-      </w:pPr>
-      <w:r>
-        <w:rPr>
-          <w:b/>
-          <w:bCs/>
-        </w:rPr>
+      <w:r>
         <w:t>5.4 Key feature implementations (pick 3–4, not 10) (≈650)</w:t>
       </w:r>
     </w:p>
     <w:p>
       <w:r>
-        <w:t xml:space="preserve">This is where most students waste words listing features. Don’t. Pick the features that demonstrate </w:t>
-      </w:r>
-      <w:r>
-        <w:rPr>
-          <w:i/>
-          <w:iCs/>
-        </w:rPr>
-        <w:t>challenge</w:t>
-      </w:r>
-      <w:r>
-        <w:t>:</w:t>
-      </w:r>
-    </w:p>
-    <w:p>
-      <w:pPr>
-        <w:rPr>
-          <w:b/>
-          <w:bCs/>
-        </w:rPr>
-      </w:pPr>
-      <w:r>
-        <w:rPr>
-          <w:b/>
-          <w:bCs/>
-        </w:rPr>
+        <w:t>This is where most students waste words listing features. Don’t. Pick the features that demonstrate challenge:</w:t>
+      </w:r>
+    </w:p>
+    <w:p>
+      <w:r>
         <w:t>Feature set A: Attendance (sessions + records + stats)</w:t>
       </w:r>
     </w:p>
@@ -1124,7 +977,15 @@
         </w:numPr>
       </w:pPr>
       <w:r>
-        <w:t>Creating sessions, storing records, marked_by_user optional, date-based academic year logic (server-resolved).</w:t>
+        <w:t xml:space="preserve">Creating sessions, storing records, </w:t>
+      </w:r>
+      <w:proofErr w:type="spellStart"/>
+      <w:r>
+        <w:t>marked_by_user</w:t>
+      </w:r>
+      <w:proofErr w:type="spellEnd"/>
+      <w:r>
+        <w:t xml:space="preserve"> optional, date-based academic year logic (server-resolved).</w:t>
       </w:r>
     </w:p>
     <w:p>
@@ -1166,17 +1027,7 @@
       </w:r>
     </w:p>
     <w:p>
-      <w:pPr>
-        <w:rPr>
-          <w:b/>
-          <w:bCs/>
-        </w:rPr>
-      </w:pPr>
-      <w:r>
-        <w:rPr>
-          <w:b/>
-          <w:bCs/>
-        </w:rPr>
+      <w:r>
         <w:t>Feature set B: Student import + template workflow</w:t>
       </w:r>
     </w:p>
@@ -1203,17 +1054,7 @@
       </w:r>
     </w:p>
     <w:p>
-      <w:pPr>
-        <w:rPr>
-          <w:b/>
-          <w:bCs/>
-        </w:rPr>
-      </w:pPr>
-      <w:r>
-        <w:rPr>
-          <w:b/>
-          <w:bCs/>
-        </w:rPr>
+      <w:r>
         <w:t>Feature set C: Student–Guardian linking + primary parent</w:t>
       </w:r>
     </w:p>
@@ -1240,17 +1081,7 @@
       </w:r>
     </w:p>
     <w:p>
-      <w:pPr>
-        <w:rPr>
-          <w:b/>
-          <w:bCs/>
-        </w:rPr>
-      </w:pPr>
-      <w:r>
-        <w:rPr>
-          <w:b/>
-          <w:bCs/>
-        </w:rPr>
+      <w:r>
         <w:t>Feature set D (short): Email all parents in class</w:t>
       </w:r>
     </w:p>
@@ -1278,10 +1109,6 @@
     </w:p>
     <w:p>
       <w:r>
-        <w:rPr>
-          <w:b/>
-          <w:bCs/>
-        </w:rPr>
         <w:t>Reference placement:</w:t>
       </w:r>
     </w:p>
@@ -1298,10 +1125,6 @@
     </w:p>
     <w:p>
       <w:r>
-        <w:rPr>
-          <w:b/>
-          <w:bCs/>
-        </w:rPr>
         <w:t>Appendix pointers</w:t>
       </w:r>
     </w:p>
@@ -1329,17 +1152,7 @@
       </w:r>
     </w:p>
     <w:p>
-      <w:pPr>
-        <w:rPr>
-          <w:b/>
-          <w:bCs/>
-        </w:rPr>
-      </w:pPr>
-      <w:r>
-        <w:rPr>
-          <w:b/>
-          <w:bCs/>
-        </w:rPr>
+      <w:r>
         <w:t>5.5 Key problems encountered and how you overcame them (≈250–300)</w:t>
       </w:r>
     </w:p>
@@ -1458,17 +1271,7 @@
       </w:r>
     </w:p>
     <w:p>
-      <w:pPr>
-        <w:rPr>
-          <w:b/>
-          <w:bCs/>
-        </w:rPr>
-      </w:pPr>
-      <w:r>
-        <w:rPr>
-          <w:b/>
-          <w:bCs/>
-        </w:rPr>
+      <w:r>
         <w:t>5.6 Testing strategy and evidence (≈400)</w:t>
       </w:r>
     </w:p>
@@ -1483,17 +1286,7 @@
       </w:r>
     </w:p>
     <w:p>
-      <w:pPr>
-        <w:rPr>
-          <w:b/>
-          <w:bCs/>
-        </w:rPr>
-      </w:pPr>
-      <w:r>
-        <w:rPr>
-          <w:b/>
-          <w:bCs/>
-        </w:rPr>
+      <w:r>
         <w:t>5.6.1 What you tested and why (unit vs E2E)</w:t>
       </w:r>
     </w:p>
@@ -1516,7 +1309,23 @@
         </w:numPr>
       </w:pPr>
       <w:r>
-        <w:t>One “integration-style” test (AuthIntegrationTest) using MockMvc + Spring context (note limitation: mocked repos, not real DB).</w:t>
+        <w:t>One “integration-style” test (</w:t>
+      </w:r>
+      <w:proofErr w:type="spellStart"/>
+      <w:r>
+        <w:t>AuthIntegrationTest</w:t>
+      </w:r>
+      <w:proofErr w:type="spellEnd"/>
+      <w:r>
+        <w:t xml:space="preserve">) using </w:t>
+      </w:r>
+      <w:proofErr w:type="spellStart"/>
+      <w:r>
+        <w:t>MockMvc</w:t>
+      </w:r>
+      <w:proofErr w:type="spellEnd"/>
+      <w:r>
+        <w:t xml:space="preserve"> + Spring context (note limitation: mocked repos, not real DB).</w:t>
       </w:r>
     </w:p>
     <w:p>
@@ -1531,17 +1340,7 @@
       </w:r>
     </w:p>
     <w:p>
-      <w:pPr>
-        <w:rPr>
-          <w:b/>
-          <w:bCs/>
-        </w:rPr>
-      </w:pPr>
-      <w:r>
-        <w:rPr>
-          <w:b/>
-          <w:bCs/>
-        </w:rPr>
+      <w:r>
         <w:t>5.6.2 Test coverage map (small table)</w:t>
       </w:r>
     </w:p>
@@ -1561,17 +1360,7 @@
       </w:r>
     </w:p>
     <w:p>
-      <w:pPr>
-        <w:rPr>
-          <w:b/>
-          <w:bCs/>
-        </w:rPr>
-      </w:pPr>
-      <w:r>
-        <w:rPr>
-          <w:b/>
-          <w:bCs/>
-        </w:rPr>
+      <w:r>
         <w:t>5.6.3 Limitations and what you’d add next</w:t>
       </w:r>
     </w:p>
@@ -1626,10 +1415,6 @@
     </w:p>
     <w:p>
       <w:r>
-        <w:rPr>
-          <w:b/>
-          <w:bCs/>
-        </w:rPr>
         <w:t>Reference placement:</w:t>
       </w:r>
     </w:p>
@@ -1647,10 +1432,6 @@
     </w:p>
     <w:p>
       <w:r>
-        <w:rPr>
-          <w:b/>
-          <w:bCs/>
-        </w:rPr>
         <w:t>Appendix pointers</w:t>
       </w:r>
     </w:p>
@@ -1701,22 +1482,12 @@
     <w:p>
       <w:r>
         <w:pict w14:anchorId="1B609B25">
-          <v:rect id="_x0000_i1045" style="width:0;height:1.5pt" o:hralign="center" o:hrstd="t" o:hr="t" fillcolor="#a0a0a0" stroked="f"/>
+          <v:rect id="_x0000_i1438" style="width:0;height:1.5pt" o:hralign="center" o:hrstd="t" o:hr="t" fillcolor="#a0a0a0" stroked="f"/>
         </w:pict>
       </w:r>
     </w:p>
     <w:p>
-      <w:pPr>
-        <w:rPr>
-          <w:b/>
-          <w:bCs/>
-        </w:rPr>
-      </w:pPr>
-      <w:r>
-        <w:rPr>
-          <w:b/>
-          <w:bCs/>
-        </w:rPr>
+      <w:r>
         <w:t>Appendices (high value, low word count impact)</w:t>
       </w:r>
     </w:p>

</xml_diff>